<commit_message>
:memo:   work on UML, Work on Cahier de conception + rapport avancement,  take screenshot of uml
</commit_message>
<xml_diff>
--- a/conception/Rapport avancement/rapport avancement.docx
+++ b/conception/Rapport avancement/rapport avancement.docx
@@ -23,13 +23,22 @@
           <w:sz w:val="144"/>
         </w:rPr>
       </w:pPr>
+      <w:proofErr w:type="spellStart"/>
       <w:r>
         <w:rPr>
           <w:rFonts w:eastAsia="Calibri"/>
           <w:sz w:val="72"/>
         </w:rPr>
-        <w:t>Polybasite</w:t>
-      </w:r>
+        <w:t>Polybasi</w:t>
+      </w:r>
+      <w:r>
+        <w:rPr>
+          <w:rFonts w:eastAsia="Calibri"/>
+          <w:sz w:val="72"/>
+        </w:rPr>
+        <w:t>te</w:t>
+      </w:r>
+      <w:proofErr w:type="spellEnd"/>
       <w:r>
         <w:rPr>
           <w:rFonts w:ascii="Georgia" w:eastAsia="Calibri" w:hAnsi="Georgia"/>
@@ -470,6 +479,55 @@
           <w:rFonts w:ascii="Georgia" w:hAnsi="Georgia"/>
         </w:rPr>
       </w:pPr>
+      <w:r>
+        <w:rPr>
+          <w:rFonts w:ascii="Georgia" w:hAnsi="Georgia"/>
+        </w:rPr>
+        <w:t xml:space="preserve">Rappel du </w:t>
+      </w:r>
+      <w:proofErr w:type="spellStart"/>
+      <w:r>
+        <w:rPr>
+          <w:rFonts w:ascii="Georgia" w:hAnsi="Georgia"/>
+        </w:rPr>
+        <w:t>github</w:t>
+      </w:r>
+      <w:proofErr w:type="spellEnd"/>
+      <w:r>
+        <w:rPr>
+          <w:rFonts w:ascii="Georgia" w:hAnsi="Georgia"/>
+        </w:rPr>
+        <w:t xml:space="preserve"> du groupe de projet :</w:t>
+      </w:r>
+    </w:p>
+    <w:p>
+      <w:pPr>
+        <w:rPr>
+          <w:rFonts w:ascii="Georgia" w:hAnsi="Georgia"/>
+        </w:rPr>
+      </w:pPr>
+      <w:r>
+        <w:rPr>
+          <w:rFonts w:ascii="Georgia" w:hAnsi="Georgia"/>
+        </w:rPr>
+        <w:t xml:space="preserve"> </w:t>
+      </w:r>
+      <w:hyperlink r:id="rId9" w:history="1">
+        <w:r>
+          <w:rPr>
+            <w:rStyle w:val="Lienhypertexte"/>
+            <w:rFonts w:ascii="Georgia" w:hAnsi="Georgia"/>
+          </w:rPr>
+          <w:t>https://github.com/PolyDevTeam/Polybasite</w:t>
+        </w:r>
+      </w:hyperlink>
+    </w:p>
+    <w:p>
+      <w:pPr>
+        <w:rPr>
+          <w:rFonts w:ascii="Georgia" w:hAnsi="Georgia"/>
+        </w:rPr>
+      </w:pPr>
     </w:p>
     <w:p>
       <w:pPr>
@@ -488,7 +546,13 @@
         <w:t xml:space="preserve">Terminé </w:t>
       </w:r>
       <w:r>
-        <w:t>(Modifications possible)</w:t>
+        <w:t>(Modifications possible</w:t>
+      </w:r>
+      <w:r>
+        <w:t>s</w:t>
+      </w:r>
+      <w:r>
+        <w:t>)</w:t>
       </w:r>
     </w:p>
     <w:p>
@@ -505,7 +569,13 @@
         <w:t xml:space="preserve"> a été envoyé le </w:t>
       </w:r>
       <w:r>
-        <w:t>04 / 12 / 2017, grâces aux remarques constructive avec l’enseignant il a été amélioré puis renvoyer en version 2 le 08/12/2017.</w:t>
+        <w:t>04 / 12 / 2017, grâces aux remarques constructive</w:t>
+      </w:r>
+      <w:r>
+        <w:t>s</w:t>
+      </w:r>
+      <w:r>
+        <w:t xml:space="preserve"> avec l’enseignant il a été amélioré puis renvoyer en version 2 le 08/12/2017.</w:t>
       </w:r>
     </w:p>
     <w:p/>
@@ -531,7 +601,13 @@
         <w:t>Les spécifications son</w:t>
       </w:r>
       <w:r>
-        <w:t>t en cours de rédactions, un nouveau modèle de domaine pour notre application a été pensé, voici le nouveau diagramme de classe.</w:t>
+        <w:t>t en cours de rédactions, un nouveau modèle de domaine pour notre application a été pensé, voici le nouveau diagramme de classe</w:t>
+      </w:r>
+      <w:r>
+        <w:t>s</w:t>
+      </w:r>
+      <w:r>
+        <w:t>.</w:t>
       </w:r>
     </w:p>
     <w:p>
@@ -555,7 +631,7 @@
                     <pic:cNvPicPr/>
                   </pic:nvPicPr>
                   <pic:blipFill>
-                    <a:blip r:embed="rId9" cstate="print"/>
+                    <a:blip r:embed="rId10" cstate="print"/>
                     <a:stretch>
                       <a:fillRect/>
                     </a:stretch>
@@ -577,8 +653,6 @@
       </w:r>
     </w:p>
     <w:p/>
-    <w:p/>
-    <w:p/>
     <w:p>
       <w:r>
         <w:lastRenderedPageBreak/>
@@ -606,7 +680,19 @@
         </w:numPr>
       </w:pPr>
       <w:r>
-        <w:t xml:space="preserve">Les entités connaissent leur position en X et Y donc seulement un Collection </w:t>
+        <w:t>Les entités connaissent leur</w:t>
+      </w:r>
+      <w:r>
+        <w:t>s</w:t>
+      </w:r>
+      <w:r>
+        <w:t xml:space="preserve"> position</w:t>
+      </w:r>
+      <w:r>
+        <w:t>s en X et Y donc seulement une c</w:t>
+      </w:r>
+      <w:r>
+        <w:t xml:space="preserve">ollection </w:t>
       </w:r>
       <w:r>
         <w:t xml:space="preserve">d’entité est </w:t>
@@ -680,7 +766,13 @@
         <w:t xml:space="preserve">Etat : </w:t>
       </w:r>
       <w:r>
-        <w:t>Première Version terminé en attente de validation</w:t>
+        <w:t>Première Version terminé</w:t>
+      </w:r>
+      <w:r>
+        <w:t>e</w:t>
+      </w:r>
+      <w:r>
+        <w:t xml:space="preserve"> en attente de validation</w:t>
       </w:r>
     </w:p>
     <w:p/>
@@ -689,7 +781,84 @@
         <w:t>Notre cahier de conception spécifie la conception de base de notre projet, il peut évoluer tout au long du projet.</w:t>
       </w:r>
     </w:p>
-    <w:p/>
+    <w:p>
+      <w:r>
+        <w:t>De nouveaux Diagrammes d’états  ont été créé pour la compréhension des différentes méthodes programmées.</w:t>
+      </w:r>
+    </w:p>
+    <w:p>
+      <w:r>
+        <w:t>Un schéma pour représenter notre espace de travail à été implémenté.</w:t>
+      </w:r>
+    </w:p>
+    <w:p>
+      <w:r>
+        <w:t>Notre conception du projet se base sur deux Packages important « </w:t>
+      </w:r>
+      <w:proofErr w:type="spellStart"/>
+      <w:r>
+        <w:t>Map</w:t>
+      </w:r>
+      <w:proofErr w:type="spellEnd"/>
+      <w:r>
+        <w:t> » et « Entité »,  dont voici un diagramme</w:t>
+      </w:r>
+      <w:r>
+        <w:t>.</w:t>
+      </w:r>
+    </w:p>
+    <w:p>
+      <w:r>
+        <w:rPr>
+          <w:noProof/>
+        </w:rPr>
+        <w:drawing>
+          <wp:inline distT="0" distB="0" distL="0" distR="0">
+            <wp:extent cx="5760720" cy="1635669"/>
+            <wp:effectExtent l="0" t="0" r="0" b="0"/>
+            <wp:docPr id="1" name="Image 1" descr="PackageDiagram1"/>
+            <wp:cNvGraphicFramePr>
+              <a:graphicFrameLocks xmlns:a="http://schemas.openxmlformats.org/drawingml/2006/main" noChangeAspect="1"/>
+            </wp:cNvGraphicFramePr>
+            <a:graphic xmlns:a="http://schemas.openxmlformats.org/drawingml/2006/main">
+              <a:graphicData uri="http://schemas.openxmlformats.org/drawingml/2006/picture">
+                <pic:pic xmlns:pic="http://schemas.openxmlformats.org/drawingml/2006/picture">
+                  <pic:nvPicPr>
+                    <pic:cNvPr id="0" name="Picture 1" descr="PackageDiagram1"/>
+                    <pic:cNvPicPr>
+                      <a:picLocks noChangeAspect="1" noChangeArrowheads="1"/>
+                    </pic:cNvPicPr>
+                  </pic:nvPicPr>
+                  <pic:blipFill>
+                    <a:blip r:embed="rId11" cstate="print"/>
+                    <a:srcRect/>
+                    <a:stretch>
+                      <a:fillRect/>
+                    </a:stretch>
+                  </pic:blipFill>
+                  <pic:spPr bwMode="auto">
+                    <a:xfrm>
+                      <a:off x="0" y="0"/>
+                      <a:ext cx="5760720" cy="1635669"/>
+                    </a:xfrm>
+                    <a:prstGeom prst="rect">
+                      <a:avLst/>
+                    </a:prstGeom>
+                    <a:noFill/>
+                    <a:ln w="9525">
+                      <a:noFill/>
+                      <a:miter lim="800000"/>
+                      <a:headEnd/>
+                      <a:tailEnd/>
+                    </a:ln>
+                  </pic:spPr>
+                </pic:pic>
+              </a:graphicData>
+            </a:graphic>
+          </wp:inline>
+        </w:drawing>
+      </w:r>
+    </w:p>
     <w:p>
       <w:pPr>
         <w:rPr>
@@ -792,14 +961,53 @@
         <w:rPr>
           <w:rFonts w:eastAsia="Calibri"/>
         </w:rPr>
-        <w:t>Voici les quelque points que nous avons commencé à programmer :</w:t>
-      </w:r>
-    </w:p>
-    <w:p>
-      <w:pPr>
+        <w:t xml:space="preserve">Nous avons aussi crée un </w:t>
+      </w:r>
+      <w:proofErr w:type="spellStart"/>
+      <w:r>
         <w:rPr>
           <w:rFonts w:eastAsia="Calibri"/>
         </w:rPr>
+        <w:t>Makefile</w:t>
+      </w:r>
+      <w:proofErr w:type="spellEnd"/>
+      <w:r>
+        <w:rPr>
+          <w:rFonts w:eastAsia="Calibri"/>
+        </w:rPr>
+        <w:t xml:space="preserve"> pour faciliter et accélérer le développement et la compilation.</w:t>
+      </w:r>
+    </w:p>
+    <w:p>
+      <w:pPr>
+        <w:rPr>
+          <w:rFonts w:eastAsia="Calibri"/>
+        </w:rPr>
+      </w:pPr>
+      <w:r>
+        <w:rPr>
+          <w:rFonts w:eastAsia="Calibri"/>
+        </w:rPr>
+        <w:t>Voici les quelque</w:t>
+      </w:r>
+      <w:r>
+        <w:rPr>
+          <w:rFonts w:eastAsia="Calibri"/>
+        </w:rPr>
+        <w:t>s</w:t>
+      </w:r>
+      <w:r>
+        <w:rPr>
+          <w:rFonts w:eastAsia="Calibri"/>
+        </w:rPr>
+        <w:t xml:space="preserve"> points que nous avons commencé à programmer :</w:t>
+      </w:r>
+    </w:p>
+    <w:p>
+      <w:pPr>
+        <w:rPr>
+          <w:rFonts w:eastAsia="Calibri"/>
+        </w:rPr>
       </w:pPr>
     </w:p>
     <w:p>
@@ -819,7 +1027,13 @@
     <w:p/>
     <w:p>
       <w:r>
-        <w:t>Nous avons programmé quelques classes de notre diagramme de classe :</w:t>
+        <w:t>Nous avons programmé quelques classes de notre diagramme de classe</w:t>
+      </w:r>
+      <w:r>
+        <w:t>s</w:t>
+      </w:r>
+      <w:r>
+        <w:t> :</w:t>
       </w:r>
     </w:p>
     <w:p>
@@ -853,7 +1067,13 @@
         <w:t xml:space="preserve"> </w:t>
       </w:r>
       <w:r>
-        <w:t xml:space="preserve">nous avons implémenté notre classe </w:t>
+        <w:t xml:space="preserve">nous avons implémenté </w:t>
+      </w:r>
+      <w:r>
+        <w:t>notre classe</w:t>
+      </w:r>
+      <w:r>
+        <w:t xml:space="preserve"> </w:t>
       </w:r>
       <w:r>
         <w:t>par rapport à la SFML de telle façon à pouvoir gérer l’affichage via une méthode « </w:t>
@@ -975,8 +1195,8 @@
       </w:r>
     </w:p>
     <w:sectPr>
-      <w:footerReference w:type="default" r:id="rId10"/>
-      <w:footerReference w:type="first" r:id="rId11"/>
+      <w:footerReference w:type="default" r:id="rId12"/>
+      <w:footerReference w:type="first" r:id="rId13"/>
       <w:pgSz w:w="11906" w:h="16838"/>
       <w:pgMar w:top="1417" w:right="1417" w:bottom="1417" w:left="1417" w:header="708" w:footer="708" w:gutter="0"/>
       <w:cols w:space="708"/>
@@ -1041,7 +1261,7 @@
             <w:rPr>
               <w:noProof/>
             </w:rPr>
-            <w:t>2</w:t>
+            <w:t>5</w:t>
           </w:r>
         </w:fldSimple>
         <w:r>
@@ -2962,7 +3182,7 @@
 </file>
 
 <file path=customXml/itemProps1.xml><?xml version="1.0" encoding="utf-8"?>
-<ds:datastoreItem xmlns:ds="http://schemas.openxmlformats.org/officeDocument/2006/customXml" ds:itemID="{43A877D2-6A34-4BF7-A724-5EA5AD0D41FF}">
+<ds:datastoreItem xmlns:ds="http://schemas.openxmlformats.org/officeDocument/2006/customXml" ds:itemID="{9C1BB2EB-24A5-468A-A91A-7745982A99FD}">
   <ds:schemaRefs>
     <ds:schemaRef ds:uri="http://schemas.openxmlformats.org/officeDocument/2006/bibliography"/>
   </ds:schemaRefs>

</xml_diff>

<commit_message>
:memo:add pdf file of cahier de conception & rapport avancement
</commit_message>
<xml_diff>
--- a/conception/Rapport avancement/rapport avancement.docx
+++ b/conception/Rapport avancement/rapport avancement.docx
@@ -788,12 +788,24 @@
     </w:p>
     <w:p>
       <w:r>
-        <w:t>Un schéma pour représenter notre espace de travail à été implémenté.</w:t>
-      </w:r>
-    </w:p>
-    <w:p>
-      <w:r>
-        <w:t>Notre conception du projet se base sur deux Packages important « </w:t>
+        <w:t>Un schéma pour repré</w:t>
+      </w:r>
+      <w:r>
+        <w:t>senter notre espace de travail a</w:t>
+      </w:r>
+      <w:r>
+        <w:t xml:space="preserve"> été implémenté.</w:t>
+      </w:r>
+    </w:p>
+    <w:p>
+      <w:r>
+        <w:t>Notre conception du projet se base sur deux Packages important</w:t>
+      </w:r>
+      <w:r>
+        <w:t>s</w:t>
+      </w:r>
+      <w:r>
+        <w:t xml:space="preserve"> « </w:t>
       </w:r>
       <w:proofErr w:type="spellStart"/>
       <w:r>
@@ -961,7 +973,13 @@
         <w:rPr>
           <w:rFonts w:eastAsia="Calibri"/>
         </w:rPr>
-        <w:t xml:space="preserve">Nous avons aussi crée un </w:t>
+        <w:t>Nous avons aussi créé</w:t>
+      </w:r>
+      <w:r>
+        <w:rPr>
+          <w:rFonts w:eastAsia="Calibri"/>
+        </w:rPr>
+        <w:t xml:space="preserve"> un </w:t>
       </w:r>
       <w:proofErr w:type="spellStart"/>
       <w:r>
@@ -1059,6 +1077,9 @@
     <w:p>
       <w:r>
         <w:t>Nous avons respecté les attributs du diagramme de classe</w:t>
+      </w:r>
+      <w:r>
+        <w:t>s</w:t>
       </w:r>
       <w:r>
         <w:t>,</w:t>
@@ -3182,7 +3203,7 @@
 </file>
 
 <file path=customXml/itemProps1.xml><?xml version="1.0" encoding="utf-8"?>
-<ds:datastoreItem xmlns:ds="http://schemas.openxmlformats.org/officeDocument/2006/customXml" ds:itemID="{9C1BB2EB-24A5-468A-A91A-7745982A99FD}">
+<ds:datastoreItem xmlns:ds="http://schemas.openxmlformats.org/officeDocument/2006/customXml" ds:itemID="{5D01A8B3-ED11-43DB-A32D-096DEEC801BE}">
   <ds:schemaRefs>
     <ds:schemaRef ds:uri="http://schemas.openxmlformats.org/officeDocument/2006/bibliography"/>
   </ds:schemaRefs>

</xml_diff>